<commit_message>
test(docxtpl): test RichText support
</commit_message>
<xml_diff>
--- a/tests/compatibility/docxtpl/templates/richtext_tpl.docx
+++ b/tests/compatibility/docxtpl/templates/richtext_tpl.docx
@@ -98,6 +98,36 @@
           <w:lang w:val="en-US"/>
         </w:rPr>
         <w:t>( Home tab -&gt; modify style -&gt; manage style button -&gt; New style, select ‘Character style’ in the form )</w:t>
+      </w:r>
+    </w:p>
+    <w:p>
+      <w:pPr>
+        <w:pStyle w:val="Normal"/>
+        <w:spacing w:before="0" w:after="200"/>
+        <w:rPr>
+          <w:lang w:val="en-US"/>
+        </w:rPr>
+      </w:pPr>
+      <w:r>
+        <w:rPr/>
+      </w:r>
+    </w:p>
+    <w:p>
+      <w:pPr>
+        <w:pStyle w:val="Normal"/>
+        <w:spacing w:before="0" w:after="200"/>
+        <w:rPr>
+          <w:b/>
+          <w:bCs/>
+        </w:rPr>
+      </w:pPr>
+      <w:r>
+        <w:rPr>
+          <w:b/>
+          <w:bCs/>
+          <w:lang w:val="en-US"/>
+        </w:rPr>
+        <w:t>{{ INCREMENTAL_RENDER_VAR }}</w:t>
       </w:r>
     </w:p>
     <w:sectPr>
@@ -275,6 +305,7 @@
     <w:rsid w:val="00e46de5"/>
     <w:pPr>
       <w:widowControl/>
+      <w:suppressAutoHyphens w:val="true"/>
       <w:bidi w:val="0"/>
       <w:spacing w:lineRule="auto" w:line="276" w:before="0" w:after="200"/>
       <w:jc w:val="left"/>

</xml_diff>